<commit_message>
Filled InterfacePage in UML
</commit_message>
<xml_diff>
--- a/SDD SubGroup1 - UserManagement/UC-3,4(Sequence,UML).docx
+++ b/SDD SubGroup1 - UserManagement/UC-3,4(Sequence,UML).docx
@@ -93,14 +93,14 @@
     <w:p>
       <w:pPr>
         <w:rPr>
-          <w:rFonts w:hint="eastAsia"/>
-          <w:color w:val="FFC000" w:themeColor="accent4"/>
-          <w:sz w:val="30"/>
-          <w:szCs w:val="30"/>
-        </w:rPr>
-      </w:pPr>
-      <w:r>
-        <w:rPr>
+          <w:color w:val="FFC000" w:themeColor="accent4"/>
+          <w:sz w:val="30"/>
+          <w:szCs w:val="30"/>
+        </w:rPr>
+      </w:pPr>
+      <w:r>
+        <w:rPr>
+          <w:noProof/>
           <w:color w:val="FFC000" w:themeColor="accent4"/>
           <w:sz w:val="30"/>
           <w:szCs w:val="30"/>
@@ -604,21 +604,22 @@
     <w:p>
       <w:pPr>
         <w:rPr>
-          <w:sz w:val="30"/>
-          <w:szCs w:val="30"/>
-        </w:rPr>
-      </w:pPr>
-      <w:r>
-        <w:rPr>
-          <w:noProof/>
+          <w:color w:val="FFC000" w:themeColor="accent4"/>
+          <w:sz w:val="30"/>
+          <w:szCs w:val="30"/>
+        </w:rPr>
+      </w:pPr>
+      <w:r>
+        <w:rPr>
+          <w:color w:val="FFC000" w:themeColor="accent4"/>
           <w:sz w:val="30"/>
           <w:szCs w:val="30"/>
         </w:rPr>
         <w:drawing>
-          <wp:inline distT="0" distB="0" distL="0" distR="0" wp14:anchorId="7A7447F5" wp14:editId="236C8ECC">
-            <wp:extent cx="5731510" cy="4204970"/>
-            <wp:effectExtent l="0" t="0" r="2540" b="5080"/>
-            <wp:docPr id="3" name="그림 3"/>
+          <wp:inline distT="0" distB="0" distL="0" distR="0" wp14:anchorId="2B1648EF" wp14:editId="6E89BDEE">
+            <wp:extent cx="5731510" cy="3899535"/>
+            <wp:effectExtent l="0" t="0" r="2540" b="5715"/>
+            <wp:docPr id="9" name="그림 9"/>
             <wp:cNvGraphicFramePr>
               <a:graphicFrameLocks xmlns:a="http://schemas.openxmlformats.org/drawingml/2006/main" noChangeAspect="1"/>
             </wp:cNvGraphicFramePr>
@@ -638,7 +639,7 @@
                   <pic:spPr>
                     <a:xfrm>
                       <a:off x="0" y="0"/>
-                      <a:ext cx="5731510" cy="4204970"/>
+                      <a:ext cx="5731510" cy="3899535"/>
                     </a:xfrm>
                     <a:prstGeom prst="rect">
                       <a:avLst/>
@@ -654,6 +655,23 @@
     <w:p>
       <w:pPr>
         <w:rPr>
+          <w:color w:val="FFC000" w:themeColor="accent4"/>
+          <w:sz w:val="30"/>
+          <w:szCs w:val="30"/>
+        </w:rPr>
+      </w:pPr>
+    </w:p>
+    <w:p>
+      <w:pPr>
+        <w:rPr>
+          <w:sz w:val="30"/>
+          <w:szCs w:val="30"/>
+        </w:rPr>
+      </w:pPr>
+    </w:p>
+    <w:p>
+      <w:pPr>
+        <w:rPr>
           <w:sz w:val="30"/>
           <w:szCs w:val="30"/>
         </w:rPr>
@@ -690,7 +708,6 @@
           <w:sz w:val="30"/>
           <w:szCs w:val="30"/>
         </w:rPr>
-        <w:lastRenderedPageBreak/>
         <w:t>U</w:t>
       </w:r>
       <w:r>
@@ -1048,6 +1065,7 @@
           <w:sz w:val="26"/>
           <w:szCs w:val="26"/>
         </w:rPr>
+        <w:lastRenderedPageBreak/>
         <w:t>(</w:t>
       </w:r>
       <w:r>
@@ -1190,7 +1208,6 @@
           <w:sz w:val="30"/>
           <w:szCs w:val="30"/>
         </w:rPr>
-        <w:lastRenderedPageBreak/>
         <w:t>U</w:t>
       </w:r>
       <w:r>
@@ -1205,21 +1222,22 @@
     <w:p>
       <w:pPr>
         <w:rPr>
-          <w:sz w:val="30"/>
-          <w:szCs w:val="30"/>
-        </w:rPr>
-      </w:pPr>
-      <w:r>
-        <w:rPr>
-          <w:noProof/>
+          <w:color w:val="FFC000" w:themeColor="accent4"/>
+          <w:sz w:val="30"/>
+          <w:szCs w:val="30"/>
+        </w:rPr>
+      </w:pPr>
+      <w:r>
+        <w:rPr>
+          <w:color w:val="FFC000" w:themeColor="accent4"/>
           <w:sz w:val="30"/>
           <w:szCs w:val="30"/>
         </w:rPr>
         <w:drawing>
-          <wp:inline distT="0" distB="0" distL="0" distR="0" wp14:anchorId="6FD653F0" wp14:editId="1D7122C9">
-            <wp:extent cx="5731510" cy="3524250"/>
-            <wp:effectExtent l="0" t="0" r="2540" b="0"/>
-            <wp:docPr id="5" name="그림 5"/>
+          <wp:inline distT="0" distB="0" distL="0" distR="0" wp14:anchorId="455B1D13" wp14:editId="222C7C61">
+            <wp:extent cx="5731510" cy="3865880"/>
+            <wp:effectExtent l="0" t="0" r="2540" b="1270"/>
+            <wp:docPr id="8" name="그림 8"/>
             <wp:cNvGraphicFramePr>
               <a:graphicFrameLocks xmlns:a="http://schemas.openxmlformats.org/drawingml/2006/main" noChangeAspect="1"/>
             </wp:cNvGraphicFramePr>
@@ -1239,7 +1257,7 @@
                   <pic:spPr>
                     <a:xfrm>
                       <a:off x="0" y="0"/>
-                      <a:ext cx="5731510" cy="3524250"/>
+                      <a:ext cx="5731510" cy="3865880"/>
                     </a:xfrm>
                     <a:prstGeom prst="rect">
                       <a:avLst/>
@@ -1251,6 +1269,14 @@
           </wp:inline>
         </w:drawing>
       </w:r>
+    </w:p>
+    <w:p>
+      <w:pPr>
+        <w:rPr>
+          <w:sz w:val="30"/>
+          <w:szCs w:val="30"/>
+        </w:rPr>
+      </w:pPr>
     </w:p>
     <w:sectPr>
       <w:pgSz w:w="11906" w:h="16838"/>

</xml_diff>